<commit_message>
Java code challenge Hospital management system
</commit_message>
<xml_diff>
--- a/Exam_carrerhubs/Carrerhub.docx
+++ b/Exam_carrerhubs/Carrerhub.docx
@@ -2,12 +2,13 @@
 <file path=word/document.xml><?xml version="1.0" encoding="utf-8"?>
 <w:document xmlns:wpc="http://schemas.microsoft.com/office/word/2010/wordprocessingCanvas" xmlns:cx="http://schemas.microsoft.com/office/drawing/2014/chartex" xmlns:cx1="http://schemas.microsoft.com/office/drawing/2015/9/8/chartex" xmlns:cx2="http://schemas.microsoft.com/office/drawing/2015/10/21/chartex" xmlns:cx3="http://schemas.microsoft.com/office/drawing/2016/5/9/chartex" xmlns:cx4="http://schemas.microsoft.com/office/drawing/2016/5/10/chartex" xmlns:cx5="http://schemas.microsoft.com/office/drawing/2016/5/11/chartex" xmlns:cx6="http://schemas.microsoft.com/office/drawing/2016/5/12/chartex" xmlns:cx7="http://schemas.microsoft.com/office/drawing/2016/5/13/chartex" xmlns:cx8="http://schemas.microsoft.com/office/drawing/2016/5/14/chartex" xmlns:mc="http://schemas.openxmlformats.org/markup-compatibility/2006" xmlns:aink="http://schemas.microsoft.com/office/drawing/2016/ink" xmlns:am3d="http://schemas.microsoft.com/office/drawing/2017/model3d" xmlns:o="urn:schemas-microsoft-com:office:office" xmlns:oel="http://schemas.microsoft.com/office/2019/extlst" xmlns:r="http://schemas.openxmlformats.org/officeDocument/2006/relationships" xmlns:m="http://schemas.openxmlformats.org/officeDocument/2006/math" xmlns:v="urn:schemas-microsoft-com:vml" xmlns:wp14="http://schemas.microsoft.com/office/word/2010/wordprocessingDrawing" xmlns:wp="http://schemas.openxmlformats.org/drawingml/2006/wordprocessingDrawing" xmlns:w10="urn:schemas-microsoft-com:office:word" xmlns:w="http://schemas.openxmlformats.org/wordprocessingml/2006/main" xmlns:w14="http://schemas.microsoft.com/office/word/2010/wordml" xmlns:w15="http://schemas.microsoft.com/office/word/2012/wordml" xmlns:w16cex="http://schemas.microsoft.com/office/word/2018/wordml/cex" xmlns:w16cid="http://schemas.microsoft.com/office/word/2016/wordml/cid" xmlns:w16="http://schemas.microsoft.com/office/word/2018/wordml" xmlns:w16du="http://schemas.microsoft.com/office/word/2023/wordml/word16du" xmlns:w16sdtdh="http://schemas.microsoft.com/office/word/2020/wordml/sdtdatahash" xmlns:w16se="http://schemas.microsoft.com/office/word/2015/wordml/symex" xmlns:wpg="http://schemas.microsoft.com/office/word/2010/wordprocessingGroup" xmlns:wpi="http://schemas.microsoft.com/office/word/2010/wordprocessingInk" xmlns:wne="http://schemas.microsoft.com/office/word/2006/wordml" xmlns:wps="http://schemas.microsoft.com/office/word/2010/wordprocessingShape" mc:Ignorable="w14 w15 w16se w16cid w16 w16cex w16sdtdh w16du wp14">
   <w:body>
+    <w:p/>
     <w:p>
       <w:pPr>
         <w:pStyle w:val="ListParagraph"/>
         <w:numPr>
           <w:ilvl w:val="0"/>
-          <w:numId w:val="1"/>
+          <w:numId w:val="3"/>
         </w:numPr>
       </w:pPr>
       <w:r>
@@ -97,6 +98,9 @@
     </w:p>
     <w:p>
       <w:r>
+        <w:rPr>
+          <w:noProof/>
+        </w:rPr>
         <w:drawing>
           <wp:inline distT="0" distB="0" distL="0" distR="0" wp14:anchorId="193923C0" wp14:editId="2AAFF7E0">
             <wp:extent cx="5731510" cy="1477645"/>
@@ -367,6 +371,9 @@
     </w:p>
     <w:p>
       <w:r>
+        <w:rPr>
+          <w:noProof/>
+        </w:rPr>
         <w:lastRenderedPageBreak/>
         <w:drawing>
           <wp:inline distT="0" distB="0" distL="0" distR="0" wp14:anchorId="523FC50C" wp14:editId="39E16DDF">
@@ -412,15 +419,7 @@
       </w:r>
       <w:proofErr w:type="gramEnd"/>
       <w:r>
-        <w:t xml:space="preserve">  </w:t>
-      </w:r>
-      <w:proofErr w:type="gramStart"/>
-      <w:r>
-        <w:t>Table</w:t>
-      </w:r>
-      <w:proofErr w:type="gramEnd"/>
-      <w:r>
-        <w:t xml:space="preserve"> Applicants</w:t>
+        <w:t xml:space="preserve">  Table Applicants</w:t>
       </w:r>
     </w:p>
     <w:p>
@@ -534,6 +533,9 @@
     </w:p>
     <w:p>
       <w:r>
+        <w:rPr>
+          <w:noProof/>
+        </w:rPr>
         <w:drawing>
           <wp:inline distT="0" distB="0" distL="0" distR="0" wp14:anchorId="24B66514" wp14:editId="5A5ECA31">
             <wp:extent cx="5731510" cy="2235200"/>
@@ -755,6 +757,9 @@
     </w:p>
     <w:p>
       <w:r>
+        <w:rPr>
+          <w:noProof/>
+        </w:rPr>
         <w:drawing>
           <wp:inline distT="0" distB="0" distL="0" distR="0" wp14:anchorId="6DA5C0F6" wp14:editId="70F26E87">
             <wp:extent cx="5731510" cy="2018030"/>
@@ -892,6 +897,9 @@
     </w:p>
     <w:p>
       <w:r>
+        <w:rPr>
+          <w:noProof/>
+        </w:rPr>
         <w:drawing>
           <wp:inline distT="0" distB="0" distL="0" distR="0" wp14:anchorId="460F87FB" wp14:editId="2D953E95">
             <wp:extent cx="5563376" cy="2400635"/>
@@ -964,10 +972,23 @@
     </w:p>
     <w:p>
       <w:r>
+        <w:t xml:space="preserve">-&gt;insert into jobs </w:t>
+      </w:r>
+      <w:proofErr w:type="gramStart"/>
+      <w:r>
+        <w:t>values(</w:t>
+      </w:r>
+      <w:proofErr w:type="gramEnd"/>
+      <w:r>
+        <w:t>203,103,'tester','unit tester','chennai',100000,'parttime','2023-11-20');</w:t>
+      </w:r>
+    </w:p>
+    <w:p>
+      <w:r>
         <w:t>-&gt;</w:t>
       </w:r>
       <w:r>
-        <w:t xml:space="preserve">insert into jobs </w:t>
+        <w:t xml:space="preserve"> insert into jobs </w:t>
       </w:r>
       <w:proofErr w:type="gramStart"/>
       <w:r>
@@ -975,15 +996,12 @@
       </w:r>
       <w:proofErr w:type="gramEnd"/>
       <w:r>
-        <w:t>203,103,'tester','unit tester','chennai',100000,'parttime','2023-11-20');</w:t>
-      </w:r>
-    </w:p>
-    <w:p>
-      <w:r>
-        <w:t>-&gt;</w:t>
-      </w:r>
-      <w:r>
-        <w:t xml:space="preserve"> insert into jobs </w:t>
+        <w:t>204,104,'manager','project manager','bangalore',120000,'parttime','2023-05-27');</w:t>
+      </w:r>
+    </w:p>
+    <w:p>
+      <w:r>
+        <w:t xml:space="preserve">-&gt; insert into jobs </w:t>
       </w:r>
       <w:proofErr w:type="gramStart"/>
       <w:r>
@@ -991,27 +1009,14 @@
       </w:r>
       <w:proofErr w:type="gramEnd"/>
       <w:r>
-        <w:t>204,104,'manager','project manager','bangalore',120000,'parttime','2023-05-27');</w:t>
-      </w:r>
-    </w:p>
-    <w:p>
-      <w:r>
-        <w:t>-&gt;</w:t>
-      </w:r>
-      <w:r>
-        <w:t xml:space="preserve"> insert into jobs </w:t>
-      </w:r>
-      <w:proofErr w:type="gramStart"/>
-      <w:r>
-        <w:t>values(</w:t>
-      </w:r>
-      <w:proofErr w:type="gramEnd"/>
-      <w:r>
         <w:t>205,105,'HR','control all teams','delhi',150000,'fulltime','2024-02-04');</w:t>
       </w:r>
     </w:p>
     <w:p>
       <w:r>
+        <w:rPr>
+          <w:noProof/>
+        </w:rPr>
         <w:drawing>
           <wp:inline distT="0" distB="0" distL="0" distR="0" wp14:anchorId="3FFAD38C" wp14:editId="66C21CF4">
             <wp:extent cx="5731510" cy="1119505"/>
@@ -1139,6 +1144,9 @@
     </w:p>
     <w:p>
       <w:r>
+        <w:rPr>
+          <w:noProof/>
+        </w:rPr>
         <w:drawing>
           <wp:inline distT="0" distB="0" distL="0" distR="0" wp14:anchorId="0DE37AFB" wp14:editId="7437769A">
             <wp:extent cx="5731510" cy="1171575"/>
@@ -1259,6 +1267,9 @@
     </w:p>
     <w:p>
       <w:r>
+        <w:rPr>
+          <w:noProof/>
+        </w:rPr>
         <w:drawing>
           <wp:inline distT="0" distB="0" distL="0" distR="0" wp14:anchorId="30C27DAC" wp14:editId="614596B4">
             <wp:extent cx="5731510" cy="1332230"/>
@@ -1302,10 +1313,7 @@
         <w:t>5.=&gt;</w:t>
       </w:r>
       <w:r>
-        <w:t xml:space="preserve"> </w:t>
-      </w:r>
-      <w:r>
-        <w:t>Write an SQL query to count the number of applications received for each job listing in the "Jobs" table. Display the job title and the corresponding application count. Ensure that it lists all jobs, even if they have no applications.</w:t>
+        <w:t xml:space="preserve"> Write an SQL query to count the number of applications received for each job listing in the "Jobs" table. Display the job title and the corresponding application count. Ensure that it lists all jobs, even if they have no applications.</w:t>
       </w:r>
     </w:p>
     <w:p/>
@@ -1369,6 +1377,9 @@
     </w:p>
     <w:p>
       <w:r>
+        <w:rPr>
+          <w:noProof/>
+        </w:rPr>
         <w:drawing>
           <wp:inline distT="0" distB="0" distL="0" distR="0" wp14:anchorId="165855FC" wp14:editId="2964B61E">
             <wp:extent cx="2915057" cy="2410161"/>
@@ -1411,116 +1422,101 @@
         <w:t>6.=&gt;</w:t>
       </w:r>
       <w:r>
+        <w:t xml:space="preserve"> Develop an SQL query that retrieves job listings from the "Jobs" table within a specified salary range. Allow parameters for the minimum and maximum salary values. Display the job title, company name, location, and salary for each matching job.</w:t>
+      </w:r>
+    </w:p>
+    <w:p/>
+    <w:p>
+      <w:r>
+        <w:t xml:space="preserve">select </w:t>
+      </w:r>
+      <w:proofErr w:type="spellStart"/>
+      <w:proofErr w:type="gramStart"/>
+      <w:r>
+        <w:t>j.jobtitle</w:t>
+      </w:r>
+      <w:proofErr w:type="spellEnd"/>
+      <w:proofErr w:type="gramEnd"/>
+      <w:r>
+        <w:t xml:space="preserve"> ,  </w:t>
+      </w:r>
+      <w:proofErr w:type="spellStart"/>
+      <w:r>
+        <w:t>c.companyname</w:t>
+      </w:r>
+      <w:proofErr w:type="spellEnd"/>
+      <w:r>
+        <w:t xml:space="preserve"> ,  </w:t>
+      </w:r>
+      <w:proofErr w:type="spellStart"/>
+      <w:r>
+        <w:t>j.joblocation</w:t>
+      </w:r>
+      <w:proofErr w:type="spellEnd"/>
+      <w:r>
+        <w:t xml:space="preserve">,  </w:t>
+      </w:r>
+      <w:proofErr w:type="spellStart"/>
+      <w:r>
+        <w:t>j.salary</w:t>
+      </w:r>
+      <w:proofErr w:type="spellEnd"/>
+      <w:r>
+        <w:t xml:space="preserve"> from jobs as j </w:t>
+      </w:r>
+    </w:p>
+    <w:p>
+      <w:r>
+        <w:t xml:space="preserve">-&gt;join companies c ON </w:t>
+      </w:r>
+      <w:proofErr w:type="spellStart"/>
+      <w:proofErr w:type="gramStart"/>
+      <w:r>
+        <w:t>j.CompanyId</w:t>
+      </w:r>
+      <w:proofErr w:type="spellEnd"/>
+      <w:proofErr w:type="gramEnd"/>
+      <w:r>
+        <w:t xml:space="preserve"> = </w:t>
+      </w:r>
+      <w:proofErr w:type="spellStart"/>
+      <w:r>
+        <w:t>c.CompanyId</w:t>
+      </w:r>
+      <w:proofErr w:type="spellEnd"/>
+      <w:r>
         <w:t xml:space="preserve"> </w:t>
       </w:r>
-      <w:r>
-        <w:t>Develop an SQL query that retrieves job listings from the "Jobs" table within a specified salary range. Allow parameters for the minimum and maximum salary values. Display the job title, company name, location, and salary for each matching job.</w:t>
-      </w:r>
-    </w:p>
-    <w:p/>
-    <w:p>
-      <w:r>
-        <w:t xml:space="preserve">select </w:t>
-      </w:r>
-      <w:proofErr w:type="spellStart"/>
-      <w:proofErr w:type="gramStart"/>
-      <w:r>
-        <w:t>j.jobtitle</w:t>
-      </w:r>
-      <w:proofErr w:type="spellEnd"/>
-      <w:proofErr w:type="gramEnd"/>
-      <w:r>
-        <w:t xml:space="preserve"> , </w:t>
-      </w:r>
-      <w:r>
-        <w:t xml:space="preserve"> </w:t>
-      </w:r>
-      <w:proofErr w:type="spellStart"/>
-      <w:r>
-        <w:t>c.companyname</w:t>
-      </w:r>
-      <w:proofErr w:type="spellEnd"/>
-      <w:r>
-        <w:t xml:space="preserve"> ,</w:t>
-      </w:r>
-      <w:r>
-        <w:t xml:space="preserve">  </w:t>
-      </w:r>
-      <w:proofErr w:type="spellStart"/>
-      <w:r>
-        <w:t>j.joblocation</w:t>
-      </w:r>
-      <w:proofErr w:type="spellEnd"/>
-      <w:r>
-        <w:t>,</w:t>
-      </w:r>
-      <w:r>
-        <w:t xml:space="preserve">  </w:t>
-      </w:r>
-      <w:proofErr w:type="spellStart"/>
+    </w:p>
+    <w:p>
+      <w:r>
+        <w:t xml:space="preserve">-&gt;where </w:t>
+      </w:r>
+      <w:proofErr w:type="spellStart"/>
+      <w:proofErr w:type="gramStart"/>
       <w:r>
         <w:t>j.salary</w:t>
       </w:r>
       <w:proofErr w:type="spellEnd"/>
-      <w:r>
-        <w:t xml:space="preserve"> from jobs as j </w:t>
-      </w:r>
-    </w:p>
-    <w:p>
-      <w:r>
-        <w:t>-&gt;</w:t>
-      </w:r>
-      <w:r>
-        <w:t xml:space="preserve">join companies c ON </w:t>
-      </w:r>
-      <w:proofErr w:type="spellStart"/>
-      <w:proofErr w:type="gramStart"/>
-      <w:r>
-        <w:t>j.CompanyId</w:t>
-      </w:r>
-      <w:proofErr w:type="spellEnd"/>
-      <w:proofErr w:type="gramEnd"/>
-      <w:r>
-        <w:t xml:space="preserve"> = </w:t>
-      </w:r>
-      <w:proofErr w:type="spellStart"/>
-      <w:r>
-        <w:t>c.CompanyId</w:t>
-      </w:r>
-      <w:proofErr w:type="spellEnd"/>
-      <w:r>
-        <w:t xml:space="preserve"> </w:t>
-      </w:r>
-    </w:p>
-    <w:p>
-      <w:r>
-        <w:t>-&gt;</w:t>
-      </w:r>
-      <w:r>
-        <w:t xml:space="preserve">where </w:t>
-      </w:r>
-      <w:proofErr w:type="gramStart"/>
-      <w:r>
-        <w:t>j.</w:t>
-      </w:r>
-      <w:proofErr w:type="spellStart"/>
-      <w:r>
-        <w:t>salary</w:t>
-      </w:r>
-      <w:proofErr w:type="spellEnd"/>
-      <w:proofErr w:type="gramEnd"/>
-      <w:r>
-        <w:t xml:space="preserve"> between 10000 and 100000;</w:t>
+      <w:proofErr w:type="gramEnd"/>
+      <w:r>
+        <w:t xml:space="preserve"> between 10000 and 1</w:t>
+      </w:r>
+      <w:r>
+        <w:t>5</w:t>
+      </w:r>
+      <w:r>
+        <w:t>0000;</w:t>
       </w:r>
     </w:p>
     <w:p>
       <w:r>
         <w:lastRenderedPageBreak/>
         <w:drawing>
-          <wp:inline distT="0" distB="0" distL="0" distR="0" wp14:anchorId="662A0524" wp14:editId="5035D24F">
-            <wp:extent cx="5731510" cy="1710055"/>
-            <wp:effectExtent l="0" t="0" r="2540" b="4445"/>
-            <wp:docPr id="1322825459" name="Picture 1" descr="A black background with white text&#10;&#10;Description automatically generated"/>
+          <wp:inline distT="0" distB="0" distL="0" distR="0" wp14:anchorId="59492509" wp14:editId="661EA65B">
+            <wp:extent cx="5115639" cy="1790950"/>
+            <wp:effectExtent l="0" t="0" r="8890" b="0"/>
+            <wp:docPr id="1460592575" name="Picture 1"/>
             <wp:cNvGraphicFramePr>
               <a:graphicFrameLocks xmlns:a="http://schemas.openxmlformats.org/drawingml/2006/main" noChangeAspect="1"/>
             </wp:cNvGraphicFramePr>
@@ -1528,7 +1524,7 @@
               <a:graphicData uri="http://schemas.openxmlformats.org/drawingml/2006/picture">
                 <pic:pic xmlns:pic="http://schemas.openxmlformats.org/drawingml/2006/picture">
                   <pic:nvPicPr>
-                    <pic:cNvPr id="1322825459" name="Picture 1" descr="A black background with white text&#10;&#10;Description automatically generated"/>
+                    <pic:cNvPr id="1460592575" name=""/>
                     <pic:cNvPicPr/>
                   </pic:nvPicPr>
                   <pic:blipFill>
@@ -1540,7 +1536,7 @@
                   <pic:spPr>
                     <a:xfrm>
                       <a:off x="0" y="0"/>
-                      <a:ext cx="5731510" cy="1710055"/>
+                      <a:ext cx="5115639" cy="1790950"/>
                     </a:xfrm>
                     <a:prstGeom prst="rect">
                       <a:avLst/>
@@ -1558,10 +1554,7 @@
         <w:t>7.=&gt;</w:t>
       </w:r>
       <w:r>
-        <w:t xml:space="preserve"> </w:t>
-      </w:r>
-      <w:r>
-        <w:t xml:space="preserve">Write an SQL query that retrieves the job application history for a specific applicant. Allow a parameter for the </w:t>
+        <w:t xml:space="preserve"> Write an SQL query that retrieves the job application history for a specific applicant. Allow a parameter for the </w:t>
       </w:r>
       <w:proofErr w:type="spellStart"/>
       <w:r>
@@ -1667,6 +1660,9 @@
     </w:p>
     <w:p>
       <w:r>
+        <w:rPr>
+          <w:noProof/>
+        </w:rPr>
         <w:drawing>
           <wp:inline distT="0" distB="0" distL="0" distR="0" wp14:anchorId="5E36C03A" wp14:editId="6630600E">
             <wp:extent cx="5731510" cy="1312545"/>
@@ -1709,10 +1705,7 @@
         <w:t>8.=&gt;</w:t>
       </w:r>
       <w:r>
-        <w:t xml:space="preserve"> </w:t>
-      </w:r>
-      <w:r>
-        <w:t>Create an SQL query that calculates and displays the average salary offered by all companies for job listings in the "Jobs" table. Ensure that the query filters out jobs with a salary of zero</w:t>
+        <w:t xml:space="preserve"> Create an SQL query that calculates and displays the average salary offered by all companies for job listings in the "Jobs" table. Ensure that the query filters out jobs with a salary of zero</w:t>
       </w:r>
       <w:r>
         <w:t>.</w:t>
@@ -1806,6 +1799,9 @@
     </w:p>
     <w:p>
       <w:r>
+        <w:rPr>
+          <w:noProof/>
+        </w:rPr>
         <w:lastRenderedPageBreak/>
         <w:drawing>
           <wp:inline distT="0" distB="0" distL="0" distR="0" wp14:anchorId="3452847B" wp14:editId="5CB13E05">
@@ -1850,45 +1846,42 @@
         <w:t>10.</w:t>
       </w:r>
       <w:r>
+        <w:t xml:space="preserve"> .</w:t>
+      </w:r>
+      <w:proofErr w:type="gramEnd"/>
+      <w:r>
+        <w:t xml:space="preserve"> Find the applicants who have applied for positions in companies located in '</w:t>
+      </w:r>
+      <w:proofErr w:type="spellStart"/>
+      <w:r>
+        <w:t>CityX</w:t>
+      </w:r>
+      <w:proofErr w:type="spellEnd"/>
+      <w:r>
+        <w:t>' and have at least 3 years of experience.</w:t>
+      </w:r>
+    </w:p>
+    <w:p>
+      <w:r>
+        <w:t>=&gt;</w:t>
+      </w:r>
+      <w:r>
         <w:t xml:space="preserve"> </w:t>
       </w:r>
       <w:r>
-        <w:t>.</w:t>
-      </w:r>
-      <w:proofErr w:type="gramEnd"/>
-      <w:r>
-        <w:t xml:space="preserve"> Find the applicants who have applied for positions in companies located in '</w:t>
-      </w:r>
-      <w:proofErr w:type="spellStart"/>
-      <w:r>
-        <w:t>CityX</w:t>
-      </w:r>
-      <w:proofErr w:type="spellEnd"/>
-      <w:r>
-        <w:t>' and have at least 3 years of experience.</w:t>
-      </w:r>
-    </w:p>
-    <w:p>
-      <w:r>
-        <w:t>=&gt;</w:t>
+        <w:t xml:space="preserve">alter table jobs add (experience </w:t>
+      </w:r>
+      <w:proofErr w:type="gramStart"/>
+      <w:r>
+        <w:t>integer(</w:t>
+      </w:r>
+      <w:proofErr w:type="gramEnd"/>
+      <w:r>
+        <w:t>20));</w:t>
       </w:r>
       <w:r>
         <w:t xml:space="preserve"> </w:t>
       </w:r>
-      <w:r>
-        <w:t xml:space="preserve">alter table jobs add (experience </w:t>
-      </w:r>
-      <w:proofErr w:type="gramStart"/>
-      <w:r>
-        <w:t>integer(</w:t>
-      </w:r>
-      <w:proofErr w:type="gramEnd"/>
-      <w:r>
-        <w:t>20));</w:t>
-      </w:r>
-      <w:r>
-        <w:t xml:space="preserve"> </w:t>
-      </w:r>
     </w:p>
     <w:p>
       <w:r>
@@ -1979,6 +1972,9 @@
     </w:p>
     <w:p>
       <w:r>
+        <w:rPr>
+          <w:noProof/>
+        </w:rPr>
         <w:drawing>
           <wp:inline distT="0" distB="0" distL="0" distR="0" wp14:anchorId="277BF37F" wp14:editId="4BA9F22F">
             <wp:extent cx="5731510" cy="1039495"/>
@@ -2031,17 +2027,39 @@
       <w:proofErr w:type="spellEnd"/>
       <w:proofErr w:type="gramEnd"/>
       <w:r>
-        <w:t xml:space="preserve">  from jobs where experience &gt;= 3;</w:t>
+        <w:t xml:space="preserve">  from jobs where experience &gt;= 3</w:t>
+      </w:r>
+      <w:r>
+        <w:t xml:space="preserve"> and </w:t>
+      </w:r>
+      <w:proofErr w:type="spellStart"/>
+      <w:r>
+        <w:t>jobtitle</w:t>
+      </w:r>
+      <w:proofErr w:type="spellEnd"/>
+      <w:r>
+        <w:t xml:space="preserve"> =’</w:t>
+      </w:r>
+      <w:proofErr w:type="spellStart"/>
+      <w:r>
+        <w:t>delhi</w:t>
+      </w:r>
+      <w:proofErr w:type="spellEnd"/>
+      <w:r>
+        <w:t>’</w:t>
+      </w:r>
+      <w:r>
+        <w:t>;</w:t>
       </w:r>
     </w:p>
     <w:p/>
     <w:p>
       <w:r>
         <w:drawing>
-          <wp:inline distT="0" distB="0" distL="0" distR="0" wp14:anchorId="0E7CEBBF" wp14:editId="0D34B754">
-            <wp:extent cx="4020111" cy="1609950"/>
-            <wp:effectExtent l="0" t="0" r="0" b="9525"/>
-            <wp:docPr id="245326243" name="Picture 1" descr="A black screen with white text&#10;&#10;Description automatically generated"/>
+          <wp:inline distT="0" distB="0" distL="0" distR="0" wp14:anchorId="2DB2D52A" wp14:editId="190862F8">
+            <wp:extent cx="3610479" cy="1362265"/>
+            <wp:effectExtent l="0" t="0" r="9525" b="9525"/>
+            <wp:docPr id="203206685" name="Picture 1" descr="A black screen with white text&#10;&#10;Description automatically generated"/>
             <wp:cNvGraphicFramePr>
               <a:graphicFrameLocks xmlns:a="http://schemas.openxmlformats.org/drawingml/2006/main" noChangeAspect="1"/>
             </wp:cNvGraphicFramePr>
@@ -2049,7 +2067,7 @@
               <a:graphicData uri="http://schemas.openxmlformats.org/drawingml/2006/picture">
                 <pic:pic xmlns:pic="http://schemas.openxmlformats.org/drawingml/2006/picture">
                   <pic:nvPicPr>
-                    <pic:cNvPr id="245326243" name="Picture 1" descr="A black screen with white text&#10;&#10;Description automatically generated"/>
+                    <pic:cNvPr id="203206685" name="Picture 1" descr="A black screen with white text&#10;&#10;Description automatically generated"/>
                     <pic:cNvPicPr/>
                   </pic:nvPicPr>
                   <pic:blipFill>
@@ -2061,7 +2079,7 @@
                   <pic:spPr>
                     <a:xfrm>
                       <a:off x="0" y="0"/>
-                      <a:ext cx="4020111" cy="1609950"/>
+                      <a:ext cx="3610479" cy="1362265"/>
                     </a:xfrm>
                     <a:prstGeom prst="rect">
                       <a:avLst/>
@@ -2073,49 +2091,46 @@
           </wp:inline>
         </w:drawing>
       </w:r>
+    </w:p>
+    <w:p>
       <w:r>
         <w:t>11.=&gt;</w:t>
       </w:r>
-    </w:p>
-    <w:p>
-      <w:r>
-        <w:t>11.=&gt;</w:t>
-      </w:r>
-      <w:r>
-        <w:t xml:space="preserve"> </w:t>
-      </w:r>
-      <w:r>
-        <w:t>Retrieve a list of distinct job titles with salaries between $60,000 and $80,000</w:t>
+      <w:r>
+        <w:t xml:space="preserve"> Retrieve a list of distinct job titles with salaries between $60,000 and $80,000</w:t>
       </w:r>
     </w:p>
     <w:p/>
     <w:p>
       <w:r>
+        <w:t xml:space="preserve">select </w:t>
+      </w:r>
+      <w:r>
+        <w:t>distinct(</w:t>
+      </w:r>
+      <w:proofErr w:type="spellStart"/>
+      <w:r>
+        <w:t>jobtitle</w:t>
+      </w:r>
+      <w:proofErr w:type="spellEnd"/>
+      <w:r>
+        <w:t>)</w:t>
+      </w:r>
+      <w:r>
+        <w:t xml:space="preserve"> from jobs where salary between 60000 and </w:t>
+      </w:r>
+      <w:proofErr w:type="gramStart"/>
+      <w:r>
+        <w:t>80000;</w:t>
+      </w:r>
+      <w:proofErr w:type="gramEnd"/>
+    </w:p>
+    <w:p>
+      <w:r>
+        <w:rPr>
+          <w:noProof/>
+        </w:rPr>
         <w:lastRenderedPageBreak/>
-        <w:t xml:space="preserve">select </w:t>
-      </w:r>
-      <w:r>
-        <w:t>distinct(</w:t>
-      </w:r>
-      <w:proofErr w:type="spellStart"/>
-      <w:r>
-        <w:t>jobtitle</w:t>
-      </w:r>
-      <w:proofErr w:type="spellEnd"/>
-      <w:r>
-        <w:t>)</w:t>
-      </w:r>
-      <w:r>
-        <w:t xml:space="preserve"> from jobs where salary between 60000 and </w:t>
-      </w:r>
-      <w:proofErr w:type="gramStart"/>
-      <w:r>
-        <w:t>80000;</w:t>
-      </w:r>
-      <w:proofErr w:type="gramEnd"/>
-    </w:p>
-    <w:p>
-      <w:r>
         <w:drawing>
           <wp:inline distT="0" distB="0" distL="0" distR="0" wp14:anchorId="634D4918" wp14:editId="26FA0A71">
             <wp:extent cx="3934374" cy="1552792"/>
@@ -2241,6 +2256,9 @@
     </w:p>
     <w:p>
       <w:r>
+        <w:rPr>
+          <w:noProof/>
+        </w:rPr>
         <w:drawing>
           <wp:inline distT="0" distB="0" distL="0" distR="0" wp14:anchorId="6A2B424F" wp14:editId="756A342C">
             <wp:extent cx="5731510" cy="614680"/>
@@ -2344,10 +2362,7 @@
     </w:p>
     <w:p>
       <w:r>
-        <w:t>-&gt;</w:t>
-      </w:r>
-      <w:r>
-        <w:t xml:space="preserve">FROM applicants </w:t>
+        <w:t xml:space="preserve">-&gt;FROM applicants </w:t>
       </w:r>
       <w:proofErr w:type="spellStart"/>
       <w:r>
@@ -2373,56 +2388,41 @@
       </w:r>
       <w:proofErr w:type="spellEnd"/>
       <w:r>
+        <w:t xml:space="preserve"> -&gt; INNER JOIN jobs j ON </w:t>
+      </w:r>
+      <w:proofErr w:type="spellStart"/>
+      <w:r>
+        <w:t>app.JobID</w:t>
+      </w:r>
+      <w:proofErr w:type="spellEnd"/>
+      <w:r>
+        <w:t xml:space="preserve"> = </w:t>
+      </w:r>
+      <w:proofErr w:type="spellStart"/>
+      <w:r>
+        <w:t>j.JobId</w:t>
+      </w:r>
+      <w:proofErr w:type="spellEnd"/>
+      <w:r>
         <w:t xml:space="preserve"> </w:t>
       </w:r>
-      <w:r>
-        <w:t xml:space="preserve">-&gt; </w:t>
-      </w:r>
-      <w:r>
-        <w:t>INNER JOIN</w:t>
-      </w:r>
-      <w:r>
-        <w:t xml:space="preserve"> </w:t>
-      </w:r>
-      <w:r>
-        <w:t xml:space="preserve">jobs j ON </w:t>
-      </w:r>
-      <w:proofErr w:type="spellStart"/>
-      <w:r>
-        <w:t>app.JobID</w:t>
-      </w:r>
-      <w:proofErr w:type="spellEnd"/>
+    </w:p>
+    <w:p>
+      <w:r>
+        <w:t xml:space="preserve">-&gt;INNER JOIN companies c ON </w:t>
+      </w:r>
+      <w:proofErr w:type="spellStart"/>
+      <w:proofErr w:type="gramStart"/>
+      <w:r>
+        <w:t>j.CompanyId</w:t>
+      </w:r>
+      <w:proofErr w:type="spellEnd"/>
+      <w:proofErr w:type="gramEnd"/>
       <w:r>
         <w:t xml:space="preserve"> = </w:t>
       </w:r>
       <w:proofErr w:type="spellStart"/>
       <w:r>
-        <w:t>j.JobId</w:t>
-      </w:r>
-      <w:proofErr w:type="spellEnd"/>
-      <w:r>
-        <w:t xml:space="preserve"> </w:t>
-      </w:r>
-    </w:p>
-    <w:p>
-      <w:r>
-        <w:t>-&gt;</w:t>
-      </w:r>
-      <w:r>
-        <w:t xml:space="preserve">INNER JOIN companies c ON </w:t>
-      </w:r>
-      <w:proofErr w:type="spellStart"/>
-      <w:proofErr w:type="gramStart"/>
-      <w:r>
-        <w:t>j.CompanyId</w:t>
-      </w:r>
-      <w:proofErr w:type="spellEnd"/>
-      <w:proofErr w:type="gramEnd"/>
-      <w:r>
-        <w:t xml:space="preserve"> = </w:t>
-      </w:r>
-      <w:proofErr w:type="spellStart"/>
-      <w:r>
         <w:t>c.CompanyId</w:t>
       </w:r>
       <w:proofErr w:type="spellEnd"/>
@@ -2432,6 +2432,9 @@
     </w:p>
     <w:p>
       <w:r>
+        <w:rPr>
+          <w:noProof/>
+        </w:rPr>
         <w:drawing>
           <wp:inline distT="0" distB="0" distL="0" distR="0" wp14:anchorId="6CD5F74D" wp14:editId="0A4D6FB5">
             <wp:extent cx="5731510" cy="2045335"/>
@@ -2472,6 +2475,7 @@
     <w:p/>
     <w:p>
       <w:r>
+        <w:lastRenderedPageBreak/>
         <w:t>14. =&gt;</w:t>
       </w:r>
       <w:r>
@@ -2558,6 +2562,9 @@
     </w:p>
     <w:p>
       <w:r>
+        <w:rPr>
+          <w:noProof/>
+        </w:rPr>
         <w:drawing>
           <wp:inline distT="0" distB="0" distL="0" distR="0" wp14:anchorId="2FD64044" wp14:editId="582182F0">
             <wp:extent cx="3429479" cy="2353003"/>
@@ -2601,19 +2608,82 @@
         <w:t>15.</w:t>
       </w:r>
       <w:r>
+        <w:t xml:space="preserve"> .</w:t>
+      </w:r>
+      <w:proofErr w:type="gramEnd"/>
+      <w:r>
+        <w:t xml:space="preserve"> List all applicants along with the companies and positions they have applied for, including those who have not applied.</w:t>
+      </w:r>
+    </w:p>
+    <w:p>
+      <w:r>
+        <w:t xml:space="preserve">SELECT </w:t>
+      </w:r>
+      <w:proofErr w:type="spellStart"/>
+      <w:proofErr w:type="gramStart"/>
+      <w:r>
+        <w:t>a.ApplicatId</w:t>
+      </w:r>
+      <w:proofErr w:type="spellEnd"/>
+      <w:proofErr w:type="gramEnd"/>
+      <w:r>
+        <w:t xml:space="preserve">, </w:t>
+      </w:r>
+      <w:proofErr w:type="spellStart"/>
+      <w:r>
+        <w:t>a.FirstName</w:t>
+      </w:r>
+      <w:proofErr w:type="spellEnd"/>
+      <w:r>
+        <w:t xml:space="preserve">, </w:t>
+      </w:r>
+      <w:proofErr w:type="spellStart"/>
+      <w:r>
+        <w:t>a.LastName</w:t>
+      </w:r>
+      <w:proofErr w:type="spellEnd"/>
+      <w:r>
+        <w:t xml:space="preserve">, </w:t>
+      </w:r>
+      <w:proofErr w:type="spellStart"/>
+      <w:r>
+        <w:t>a.Email</w:t>
+      </w:r>
+      <w:proofErr w:type="spellEnd"/>
+      <w:r>
+        <w:t xml:space="preserve">, </w:t>
+      </w:r>
+      <w:proofErr w:type="spellStart"/>
+      <w:r>
+        <w:t>a.Phone</w:t>
+      </w:r>
+      <w:proofErr w:type="spellEnd"/>
+      <w:r>
+        <w:t xml:space="preserve">, </w:t>
+      </w:r>
+      <w:proofErr w:type="spellStart"/>
+      <w:r>
+        <w:t>c.CompanyName</w:t>
+      </w:r>
+      <w:proofErr w:type="spellEnd"/>
+      <w:r>
+        <w:t xml:space="preserve">, </w:t>
+      </w:r>
+      <w:proofErr w:type="spellStart"/>
+      <w:r>
+        <w:t>j.JobTitle</w:t>
+      </w:r>
+      <w:proofErr w:type="spellEnd"/>
+      <w:r>
         <w:t xml:space="preserve"> </w:t>
       </w:r>
-      <w:r>
-        <w:t>.</w:t>
-      </w:r>
-      <w:proofErr w:type="gramEnd"/>
-      <w:r>
-        <w:t xml:space="preserve"> List all applicants along with the companies and positions they have applied for, including those who have not applied.</w:t>
-      </w:r>
-    </w:p>
-    <w:p>
-      <w:r>
-        <w:t xml:space="preserve">SELECT </w:t>
+    </w:p>
+    <w:p>
+      <w:r>
+        <w:t>-&gt;</w:t>
+      </w:r>
+      <w:r>
+        <w:t xml:space="preserve">FROM Applicants a LEFT JOIN Applications ap ON </w:t>
       </w:r>
       <w:proofErr w:type="spellStart"/>
       <w:proofErr w:type="gramStart"/>
@@ -2623,51 +2693,34 @@
       <w:proofErr w:type="spellEnd"/>
       <w:proofErr w:type="gramEnd"/>
       <w:r>
-        <w:t xml:space="preserve">, </w:t>
-      </w:r>
-      <w:proofErr w:type="spellStart"/>
-      <w:r>
-        <w:t>a.FirstName</w:t>
-      </w:r>
-      <w:proofErr w:type="spellEnd"/>
-      <w:r>
-        <w:t xml:space="preserve">, </w:t>
-      </w:r>
-      <w:proofErr w:type="spellStart"/>
-      <w:r>
-        <w:t>a.LastName</w:t>
-      </w:r>
-      <w:proofErr w:type="spellEnd"/>
-      <w:r>
-        <w:t xml:space="preserve">, </w:t>
-      </w:r>
-      <w:proofErr w:type="spellStart"/>
-      <w:r>
-        <w:t>a.Email</w:t>
-      </w:r>
-      <w:proofErr w:type="spellEnd"/>
-      <w:r>
-        <w:t xml:space="preserve">, </w:t>
-      </w:r>
-      <w:proofErr w:type="spellStart"/>
-      <w:r>
-        <w:t>a.Phone</w:t>
-      </w:r>
-      <w:proofErr w:type="spellEnd"/>
-      <w:r>
-        <w:t xml:space="preserve">, </w:t>
-      </w:r>
-      <w:proofErr w:type="spellStart"/>
-      <w:r>
-        <w:t>c.CompanyName</w:t>
-      </w:r>
-      <w:proofErr w:type="spellEnd"/>
-      <w:r>
-        <w:t xml:space="preserve">, </w:t>
-      </w:r>
-      <w:proofErr w:type="spellStart"/>
-      <w:r>
-        <w:t>j.JobTitle</w:t>
+        <w:t xml:space="preserve"> = </w:t>
+      </w:r>
+      <w:proofErr w:type="spellStart"/>
+      <w:r>
+        <w:t>ap.ApplicantId</w:t>
+      </w:r>
+      <w:proofErr w:type="spellEnd"/>
+    </w:p>
+    <w:p>
+      <w:r>
+        <w:t>-&gt;</w:t>
+      </w:r>
+      <w:r>
+        <w:t xml:space="preserve"> LEFT JOIN Jobs j ON </w:t>
+      </w:r>
+      <w:proofErr w:type="spellStart"/>
+      <w:proofErr w:type="gramStart"/>
+      <w:r>
+        <w:t>ap.JobID</w:t>
+      </w:r>
+      <w:proofErr w:type="spellEnd"/>
+      <w:proofErr w:type="gramEnd"/>
+      <w:r>
+        <w:t xml:space="preserve"> = </w:t>
+      </w:r>
+      <w:proofErr w:type="spellStart"/>
+      <w:r>
+        <w:t>j.JobId</w:t>
       </w:r>
       <w:proofErr w:type="spellEnd"/>
       <w:r>
@@ -2679,86 +2732,40 @@
         <w:t>-&gt;</w:t>
       </w:r>
       <w:r>
-        <w:t xml:space="preserve">FROM Applicants a LEFT JOIN Applications ap ON </w:t>
-      </w:r>
-      <w:proofErr w:type="spellStart"/>
-      <w:proofErr w:type="gramStart"/>
+        <w:t xml:space="preserve">LEFT JOIN Companies c ON </w:t>
+      </w:r>
+      <w:proofErr w:type="spellStart"/>
+      <w:proofErr w:type="gramStart"/>
+      <w:r>
+        <w:t>j.CompanyId</w:t>
+      </w:r>
+      <w:proofErr w:type="spellEnd"/>
+      <w:proofErr w:type="gramEnd"/>
+      <w:r>
+        <w:t xml:space="preserve"> = </w:t>
+      </w:r>
+      <w:proofErr w:type="spellStart"/>
+      <w:r>
+        <w:t>c.CompanyId</w:t>
+      </w:r>
+      <w:proofErr w:type="spellEnd"/>
+      <w:r>
+        <w:t xml:space="preserve"> ORDER BY </w:t>
+      </w:r>
+      <w:proofErr w:type="spellStart"/>
       <w:r>
         <w:t>a.ApplicatId</w:t>
       </w:r>
       <w:proofErr w:type="spellEnd"/>
-      <w:proofErr w:type="gramEnd"/>
-      <w:r>
-        <w:t xml:space="preserve"> = </w:t>
-      </w:r>
-      <w:proofErr w:type="spellStart"/>
-      <w:r>
-        <w:t>ap.ApplicantId</w:t>
-      </w:r>
-      <w:proofErr w:type="spellEnd"/>
-    </w:p>
-    <w:p>
-      <w:r>
-        <w:t>-&gt;</w:t>
-      </w:r>
-      <w:r>
-        <w:t xml:space="preserve"> LEFT JOIN Jobs j ON </w:t>
-      </w:r>
-      <w:proofErr w:type="spellStart"/>
-      <w:proofErr w:type="gramStart"/>
-      <w:r>
-        <w:t>ap.JobID</w:t>
-      </w:r>
-      <w:proofErr w:type="spellEnd"/>
-      <w:proofErr w:type="gramEnd"/>
-      <w:r>
-        <w:t xml:space="preserve"> = </w:t>
-      </w:r>
-      <w:proofErr w:type="spellStart"/>
-      <w:r>
-        <w:t>j.JobId</w:t>
-      </w:r>
-      <w:proofErr w:type="spellEnd"/>
-      <w:r>
-        <w:t xml:space="preserve"> </w:t>
-      </w:r>
-    </w:p>
-    <w:p>
-      <w:r>
-        <w:t>-&gt;</w:t>
-      </w:r>
-      <w:r>
-        <w:t xml:space="preserve">LEFT JOIN Companies c ON </w:t>
-      </w:r>
-      <w:proofErr w:type="spellStart"/>
-      <w:proofErr w:type="gramStart"/>
-      <w:r>
-        <w:t>j.CompanyId</w:t>
-      </w:r>
-      <w:proofErr w:type="spellEnd"/>
-      <w:proofErr w:type="gramEnd"/>
-      <w:r>
-        <w:t xml:space="preserve"> = </w:t>
-      </w:r>
-      <w:proofErr w:type="spellStart"/>
-      <w:r>
-        <w:t>c.CompanyId</w:t>
-      </w:r>
-      <w:proofErr w:type="spellEnd"/>
-      <w:r>
-        <w:t xml:space="preserve"> ORDER BY </w:t>
-      </w:r>
-      <w:proofErr w:type="spellStart"/>
-      <w:r>
-        <w:t>a.ApplicatId</w:t>
-      </w:r>
-      <w:proofErr w:type="spellEnd"/>
       <w:r>
         <w:t>;</w:t>
       </w:r>
     </w:p>
     <w:p>
       <w:r>
+        <w:rPr>
+          <w:noProof/>
+        </w:rPr>
         <w:drawing>
           <wp:inline distT="0" distB="0" distL="0" distR="0" wp14:anchorId="54B9DA71" wp14:editId="17DB3EA2">
             <wp:extent cx="5731510" cy="1179830"/>
@@ -2808,25 +2815,25 @@
     <w:p/>
     <w:p>
       <w:r>
+        <w:t xml:space="preserve">SELECT </w:t>
+      </w:r>
+      <w:proofErr w:type="spellStart"/>
+      <w:proofErr w:type="gramStart"/>
+      <w:r>
+        <w:t>c.CompanyName</w:t>
+      </w:r>
+      <w:proofErr w:type="gramEnd"/>
+      <w:r>
+        <w:t>,j.JobTitle,j.salary</w:t>
+      </w:r>
+      <w:proofErr w:type="spellEnd"/>
+      <w:r>
+        <w:t xml:space="preserve"> from</w:t>
+      </w:r>
+    </w:p>
+    <w:p>
+      <w:r>
         <w:lastRenderedPageBreak/>
-        <w:t xml:space="preserve">SELECT </w:t>
-      </w:r>
-      <w:proofErr w:type="spellStart"/>
-      <w:proofErr w:type="gramStart"/>
-      <w:r>
-        <w:t>c.CompanyName</w:t>
-      </w:r>
-      <w:proofErr w:type="gramEnd"/>
-      <w:r>
-        <w:t>,j.JobTitle,j.salary</w:t>
-      </w:r>
-      <w:proofErr w:type="spellEnd"/>
-      <w:r>
-        <w:t xml:space="preserve"> from</w:t>
-      </w:r>
-    </w:p>
-    <w:p>
-      <w:r>
         <w:t xml:space="preserve">    -&gt; companies </w:t>
       </w:r>
       <w:proofErr w:type="gramStart"/>
@@ -2874,6 +2881,9 @@
     </w:p>
     <w:p>
       <w:r>
+        <w:rPr>
+          <w:noProof/>
+        </w:rPr>
         <w:drawing>
           <wp:inline distT="0" distB="0" distL="0" distR="0" wp14:anchorId="44CBF1ED" wp14:editId="0EFF5AF5">
             <wp:extent cx="4296375" cy="1552792"/>
@@ -2916,10 +2926,7 @@
         <w:t>17.=&gt;</w:t>
       </w:r>
       <w:r>
-        <w:t xml:space="preserve"> </w:t>
-      </w:r>
-      <w:r>
-        <w:t>Display a list of applicants with their names and a concatenated string of their city and state</w:t>
+        <w:t xml:space="preserve"> Display a list of applicants with their names and a concatenated string of their city and state</w:t>
       </w:r>
       <w:r>
         <w:t>.</w:t>
@@ -2931,10 +2938,7 @@
         <w:t>-&gt;</w:t>
       </w:r>
       <w:r>
-        <w:t xml:space="preserve"> </w:t>
-      </w:r>
-      <w:r>
-        <w:t xml:space="preserve">alter table applicants </w:t>
+        <w:t xml:space="preserve"> alter table applicants </w:t>
       </w:r>
       <w:proofErr w:type="gramStart"/>
       <w:r>
@@ -3097,6 +3101,9 @@
     </w:p>
     <w:p>
       <w:r>
+        <w:rPr>
+          <w:noProof/>
+        </w:rPr>
         <w:drawing>
           <wp:inline distT="0" distB="0" distL="0" distR="0" wp14:anchorId="3E2136DA" wp14:editId="593E2219">
             <wp:extent cx="5731510" cy="925195"/>
@@ -3227,6 +3234,9 @@
     </w:p>
     <w:p>
       <w:r>
+        <w:rPr>
+          <w:noProof/>
+        </w:rPr>
         <w:lastRenderedPageBreak/>
         <w:drawing>
           <wp:inline distT="0" distB="0" distL="0" distR="0" wp14:anchorId="25809761" wp14:editId="513C2E7E">
@@ -3275,10 +3285,7 @@
         <w:t>=&gt;</w:t>
       </w:r>
       <w:r>
-        <w:t xml:space="preserve"> </w:t>
-      </w:r>
-      <w:r>
-        <w:t>Retrieve a list of jobs with titles containing either 'Developer' or 'Engineer</w:t>
+        <w:t xml:space="preserve"> Retrieve a list of jobs with titles containing either 'Developer' or 'Engineer</w:t>
       </w:r>
       <w:r>
         <w:t>.</w:t>
@@ -3287,18 +3294,12 @@
     <w:p/>
     <w:p>
       <w:r>
-        <w:t>-&gt;</w:t>
-      </w:r>
-      <w:r>
-        <w:t xml:space="preserve">select </w:t>
-      </w:r>
-      <w:proofErr w:type="gramStart"/>
-      <w:r>
-        <w:t>j</w:t>
-      </w:r>
-      <w:proofErr w:type="spellStart"/>
-      <w:r>
-        <w:t>obtitle</w:t>
+        <w:t xml:space="preserve">-&gt;select </w:t>
+      </w:r>
+      <w:proofErr w:type="spellStart"/>
+      <w:proofErr w:type="gramStart"/>
+      <w:r>
+        <w:t>jobtitle</w:t>
       </w:r>
       <w:proofErr w:type="spellEnd"/>
       <w:r>
@@ -3332,6 +3333,9 @@
     </w:p>
     <w:p>
       <w:r>
+        <w:rPr>
+          <w:noProof/>
+        </w:rPr>
         <w:drawing>
           <wp:inline distT="0" distB="0" distL="0" distR="0" wp14:anchorId="05AD3460" wp14:editId="60BEF1F5">
             <wp:extent cx="2953162" cy="1409897"/>
@@ -3376,10 +3380,7 @@
         <w:t>19.=&gt;</w:t>
       </w:r>
       <w:r>
-        <w:t xml:space="preserve"> </w:t>
-      </w:r>
-      <w:r>
-        <w:t>Retrieve a list of applicants and the jobs they have applied for, including those who have not applied and jobs without applicants</w:t>
+        <w:t xml:space="preserve"> Retrieve a list of applicants and the jobs they have applied for, including those who have not applied and jobs without applicants</w:t>
       </w:r>
     </w:p>
     <w:p>
@@ -3523,11 +3524,28 @@
       </w:r>
       <w:proofErr w:type="spellEnd"/>
       <w:r>
+        <w:t xml:space="preserve">  </w:t>
+      </w:r>
+      <w:r>
+        <w:t xml:space="preserve">where </w:t>
+      </w:r>
+      <w:proofErr w:type="spellStart"/>
+      <w:r>
+        <w:t>applicatid</w:t>
+      </w:r>
+      <w:proofErr w:type="spellEnd"/>
+      <w:r>
+        <w:t>=null</w:t>
+      </w:r>
+      <w:r>
         <w:t>;</w:t>
       </w:r>
     </w:p>
     <w:p>
       <w:r>
+        <w:rPr>
+          <w:noProof/>
+        </w:rPr>
         <w:lastRenderedPageBreak/>
         <w:drawing>
           <wp:inline distT="0" distB="0" distL="0" distR="0" wp14:anchorId="1C2ACA1B" wp14:editId="30DA0A47">
@@ -3724,6 +3742,9 @@
     </w:p>
     <w:p>
       <w:r>
+        <w:rPr>
+          <w:noProof/>
+        </w:rPr>
         <w:drawing>
           <wp:inline distT="0" distB="0" distL="0" distR="0" wp14:anchorId="5CB06764" wp14:editId="75E3CDB9">
             <wp:extent cx="4725059" cy="1486107"/>
@@ -3774,6 +3795,95 @@
 <file path=word/numbering.xml><?xml version="1.0" encoding="utf-8"?>
 <w:numbering xmlns:wpc="http://schemas.microsoft.com/office/word/2010/wordprocessingCanvas" xmlns:cx="http://schemas.microsoft.com/office/drawing/2014/chartex" xmlns:cx1="http://schemas.microsoft.com/office/drawing/2015/9/8/chartex" xmlns:cx2="http://schemas.microsoft.com/office/drawing/2015/10/21/chartex" xmlns:cx3="http://schemas.microsoft.com/office/drawing/2016/5/9/chartex" xmlns:cx4="http://schemas.microsoft.com/office/drawing/2016/5/10/chartex" xmlns:cx5="http://schemas.microsoft.com/office/drawing/2016/5/11/chartex" xmlns:cx6="http://schemas.microsoft.com/office/drawing/2016/5/12/chartex" xmlns:cx7="http://schemas.microsoft.com/office/drawing/2016/5/13/chartex" xmlns:cx8="http://schemas.microsoft.com/office/drawing/2016/5/14/chartex" xmlns:mc="http://schemas.openxmlformats.org/markup-compatibility/2006" xmlns:aink="http://schemas.microsoft.com/office/drawing/2016/ink" xmlns:am3d="http://schemas.microsoft.com/office/drawing/2017/model3d" xmlns:o="urn:schemas-microsoft-com:office:office" xmlns:oel="http://schemas.microsoft.com/office/2019/extlst" xmlns:r="http://schemas.openxmlformats.org/officeDocument/2006/relationships" xmlns:m="http://schemas.openxmlformats.org/officeDocument/2006/math" xmlns:v="urn:schemas-microsoft-com:vml" xmlns:wp14="http://schemas.microsoft.com/office/word/2010/wordprocessingDrawing" xmlns:wp="http://schemas.openxmlformats.org/drawingml/2006/wordprocessingDrawing" xmlns:w10="urn:schemas-microsoft-com:office:word" xmlns:w="http://schemas.openxmlformats.org/wordprocessingml/2006/main" xmlns:w14="http://schemas.microsoft.com/office/word/2010/wordml" xmlns:w15="http://schemas.microsoft.com/office/word/2012/wordml" xmlns:w16cex="http://schemas.microsoft.com/office/word/2018/wordml/cex" xmlns:w16cid="http://schemas.microsoft.com/office/word/2016/wordml/cid" xmlns:w16="http://schemas.microsoft.com/office/word/2018/wordml" xmlns:w16du="http://schemas.microsoft.com/office/word/2023/wordml/word16du" xmlns:w16sdtdh="http://schemas.microsoft.com/office/word/2020/wordml/sdtdatahash" xmlns:w16se="http://schemas.microsoft.com/office/word/2015/wordml/symex" xmlns:wpg="http://schemas.microsoft.com/office/word/2010/wordprocessingGroup" xmlns:wpi="http://schemas.microsoft.com/office/word/2010/wordprocessingInk" xmlns:wne="http://schemas.microsoft.com/office/word/2006/wordml" xmlns:wps="http://schemas.microsoft.com/office/word/2010/wordprocessingShape" mc:Ignorable="w14 w15 w16se w16cid w16 w16cex w16sdtdh w16du wp14">
   <w:abstractNum w:abstractNumId="0" w15:restartNumberingAfterBreak="0">
+    <w:nsid w:val="0127687C"/>
+    <w:multiLevelType w:val="hybridMultilevel"/>
+    <w:tmpl w:val="18749852"/>
+    <w:lvl w:ilvl="0" w:tplc="4009000F">
+      <w:start w:val="1"/>
+      <w:numFmt w:val="decimal"/>
+      <w:lvlText w:val="%1."/>
+      <w:lvlJc w:val="left"/>
+      <w:pPr>
+        <w:ind w:left="720" w:hanging="360"/>
+      </w:pPr>
+      <w:rPr>
+        <w:rFonts w:hint="default"/>
+      </w:rPr>
+    </w:lvl>
+    <w:lvl w:ilvl="1" w:tplc="40090019" w:tentative="1">
+      <w:start w:val="1"/>
+      <w:numFmt w:val="lowerLetter"/>
+      <w:lvlText w:val="%2."/>
+      <w:lvlJc w:val="left"/>
+      <w:pPr>
+        <w:ind w:left="1440" w:hanging="360"/>
+      </w:pPr>
+    </w:lvl>
+    <w:lvl w:ilvl="2" w:tplc="4009001B" w:tentative="1">
+      <w:start w:val="1"/>
+      <w:numFmt w:val="lowerRoman"/>
+      <w:lvlText w:val="%3."/>
+      <w:lvlJc w:val="right"/>
+      <w:pPr>
+        <w:ind w:left="2160" w:hanging="180"/>
+      </w:pPr>
+    </w:lvl>
+    <w:lvl w:ilvl="3" w:tplc="4009000F" w:tentative="1">
+      <w:start w:val="1"/>
+      <w:numFmt w:val="decimal"/>
+      <w:lvlText w:val="%4."/>
+      <w:lvlJc w:val="left"/>
+      <w:pPr>
+        <w:ind w:left="2880" w:hanging="360"/>
+      </w:pPr>
+    </w:lvl>
+    <w:lvl w:ilvl="4" w:tplc="40090019" w:tentative="1">
+      <w:start w:val="1"/>
+      <w:numFmt w:val="lowerLetter"/>
+      <w:lvlText w:val="%5."/>
+      <w:lvlJc w:val="left"/>
+      <w:pPr>
+        <w:ind w:left="3600" w:hanging="360"/>
+      </w:pPr>
+    </w:lvl>
+    <w:lvl w:ilvl="5" w:tplc="4009001B" w:tentative="1">
+      <w:start w:val="1"/>
+      <w:numFmt w:val="lowerRoman"/>
+      <w:lvlText w:val="%6."/>
+      <w:lvlJc w:val="right"/>
+      <w:pPr>
+        <w:ind w:left="4320" w:hanging="180"/>
+      </w:pPr>
+    </w:lvl>
+    <w:lvl w:ilvl="6" w:tplc="4009000F" w:tentative="1">
+      <w:start w:val="1"/>
+      <w:numFmt w:val="decimal"/>
+      <w:lvlText w:val="%7."/>
+      <w:lvlJc w:val="left"/>
+      <w:pPr>
+        <w:ind w:left="5040" w:hanging="360"/>
+      </w:pPr>
+    </w:lvl>
+    <w:lvl w:ilvl="7" w:tplc="40090019" w:tentative="1">
+      <w:start w:val="1"/>
+      <w:numFmt w:val="lowerLetter"/>
+      <w:lvlText w:val="%8."/>
+      <w:lvlJc w:val="left"/>
+      <w:pPr>
+        <w:ind w:left="5760" w:hanging="360"/>
+      </w:pPr>
+    </w:lvl>
+    <w:lvl w:ilvl="8" w:tplc="4009001B" w:tentative="1">
+      <w:start w:val="1"/>
+      <w:numFmt w:val="lowerRoman"/>
+      <w:lvlText w:val="%9."/>
+      <w:lvlJc w:val="right"/>
+      <w:pPr>
+        <w:ind w:left="6480" w:hanging="180"/>
+      </w:pPr>
+    </w:lvl>
+  </w:abstractNum>
+  <w:abstractNum w:abstractNumId="1" w15:restartNumberingAfterBreak="0">
     <w:nsid w:val="30852A1E"/>
     <w:multiLevelType w:val="hybridMultilevel"/>
     <w:tmpl w:val="41828206"/>
@@ -3862,7 +3972,7 @@
       </w:pPr>
     </w:lvl>
   </w:abstractNum>
-  <w:abstractNum w:abstractNumId="1" w15:restartNumberingAfterBreak="0">
+  <w:abstractNum w:abstractNumId="2" w15:restartNumberingAfterBreak="0">
     <w:nsid w:val="40E1385A"/>
     <w:multiLevelType w:val="hybridMultilevel"/>
     <w:tmpl w:val="AEB2528A"/>
@@ -3976,10 +4086,13 @@
     </w:lvl>
   </w:abstractNum>
   <w:num w:numId="1" w16cid:durableId="807666264">
-    <w:abstractNumId w:val="0"/>
+    <w:abstractNumId w:val="1"/>
   </w:num>
   <w:num w:numId="2" w16cid:durableId="861626044">
-    <w:abstractNumId w:val="1"/>
+    <w:abstractNumId w:val="2"/>
+  </w:num>
+  <w:num w:numId="3" w16cid:durableId="27411266">
+    <w:abstractNumId w:val="0"/>
   </w:num>
 </w:numbering>
 </file>
@@ -4587,6 +4700,7 @@
   <w:style w:type="character" w:default="1" w:styleId="DefaultParagraphFont">
     <w:name w:val="Default Paragraph Font"/>
     <w:uiPriority w:val="1"/>
+    <w:semiHidden/>
     <w:unhideWhenUsed/>
   </w:style>
   <w:style w:type="table" w:default="1" w:styleId="TableNormal">

</xml_diff>